<commit_message>
made a resume for Jakub
</commit_message>
<xml_diff>
--- a/documents/document1.docx
+++ b/documents/document1.docx
@@ -2,7 +2,159 @@
 <file path=word/document.xml><?xml version="1.0" encoding="utf-8"?>
 <w:document xmlns:wpc="http://schemas.microsoft.com/office/word/2010/wordprocessingCanvas" xmlns:cx="http://schemas.microsoft.com/office/drawing/2014/chartex" xmlns:cx1="http://schemas.microsoft.com/office/drawing/2015/9/8/chartex" xmlns:cx2="http://schemas.microsoft.com/office/drawing/2015/10/21/chartex" xmlns:cx3="http://schemas.microsoft.com/office/drawing/2016/5/9/chartex" xmlns:cx4="http://schemas.microsoft.com/office/drawing/2016/5/10/chartex" xmlns:cx5="http://schemas.microsoft.com/office/drawing/2016/5/11/chartex" xmlns:mc="http://schemas.openxmlformats.org/markup-compatibility/2006" xmlns:o="urn:schemas-microsoft-com:office:office" xmlns:r="http://schemas.openxmlformats.org/officeDocument/2006/relationships" xmlns:m="http://schemas.openxmlformats.org/officeDocument/2006/math" xmlns:v="urn:schemas-microsoft-com:vml" xmlns:wp14="http://schemas.microsoft.com/office/word/2010/wordprocessingDrawing" xmlns:wp="http://schemas.openxmlformats.org/drawingml/2006/wordprocessingDrawing" xmlns:w10="urn:schemas-microsoft-com:office:word" xmlns:w="http://schemas.openxmlformats.org/wordprocessingml/2006/main" xmlns:w14="http://schemas.microsoft.com/office/word/2010/wordml" xmlns:w15="http://schemas.microsoft.com/office/word/2012/wordml" xmlns:w16se="http://schemas.microsoft.com/office/word/2015/wordml/symex" xmlns:wpg="http://schemas.microsoft.com/office/word/2010/wordprocessingGroup" xmlns:wpi="http://schemas.microsoft.com/office/word/2010/wordprocessingInk" xmlns:wne="http://schemas.microsoft.com/office/word/2006/wordml" xmlns:wps="http://schemas.microsoft.com/office/word/2010/wordprocessingShape" mc:Ignorable="w14 w15 w16se wp14">
   <w:body>
-    <w:p/>
+    <w:p>
+      <w:r>
+        <w:rPr>
+          <w:noProof/>
+        </w:rPr>
+        <mc:AlternateContent>
+          <mc:Choice Requires="wps">
+            <w:drawing>
+              <wp:anchor distT="0" distB="0" distL="114300" distR="114300" simplePos="0" relativeHeight="251667456" behindDoc="0" locked="0" layoutInCell="1" allowOverlap="1">
+                <wp:simplePos x="0" y="0"/>
+                <wp:positionH relativeFrom="column">
+                  <wp:posOffset>2990850</wp:posOffset>
+                </wp:positionH>
+                <wp:positionV relativeFrom="paragraph">
+                  <wp:posOffset>9525</wp:posOffset>
+                </wp:positionV>
+                <wp:extent cx="914400" cy="914400"/>
+                <wp:effectExtent l="0" t="0" r="0" b="0"/>
+                <wp:wrapNone/>
+                <wp:docPr id="1" name="Text Box 1"/>
+                <wp:cNvGraphicFramePr/>
+                <a:graphic xmlns:a="http://schemas.openxmlformats.org/drawingml/2006/main">
+                  <a:graphicData uri="http://schemas.microsoft.com/office/word/2010/wordprocessingShape">
+                    <wps:wsp>
+                      <wps:cNvSpPr txBox="1"/>
+                      <wps:spPr>
+                        <a:xfrm>
+                          <a:off x="0" y="0"/>
+                          <a:ext cx="914400" cy="914400"/>
+                        </a:xfrm>
+                        <a:prstGeom prst="rect">
+                          <a:avLst/>
+                        </a:prstGeom>
+                        <a:noFill/>
+                        <a:ln w="6350">
+                          <a:noFill/>
+                        </a:ln>
+                      </wps:spPr>
+                      <wps:txbx>
+                        <w:txbxContent>
+                          <w:p>
+                            <w:pPr>
+                              <w:jc w:val="center"/>
+                              <w:rPr>
+                                <w:rFonts w:ascii="Arial" w:hAnsi="Arial" w:cs="Arial"/>
+                                <w:sz w:val="44"/>
+                                <w:szCs w:val="44"/>
+                                <w:shd w:val="clear" w:color="auto" w:fill="FFFFFF"/>
+                              </w:rPr>
+                            </w:pPr>
+                            <w:r>
+                              <w:rPr>
+                                <w:rFonts w:ascii="Arial" w:hAnsi="Arial" w:cs="Arial"/>
+                                <w:sz w:val="44"/>
+                                <w:szCs w:val="44"/>
+                                <w:shd w:val="clear" w:color="auto" w:fill="FFFFFF"/>
+                              </w:rPr>
+                              <w:t>CSC4350/6350</w:t>
+                            </w:r>
+                          </w:p>
+                          <w:p>
+                            <w:pPr>
+                              <w:jc w:val="center"/>
+                              <w:rPr>
+                                <w:rFonts w:ascii="Arial" w:hAnsi="Arial" w:cs="Arial"/>
+                                <w:sz w:val="44"/>
+                                <w:szCs w:val="44"/>
+                                <w:shd w:val="clear" w:color="auto" w:fill="FFFFFF"/>
+                              </w:rPr>
+                            </w:pPr>
+                            <w:r>
+                              <w:rPr>
+                                <w:rFonts w:ascii="Arial" w:hAnsi="Arial" w:cs="Arial"/>
+                                <w:sz w:val="44"/>
+                                <w:szCs w:val="44"/>
+                                <w:shd w:val="clear" w:color="auto" w:fill="FFFFFF"/>
+                              </w:rPr>
+                              <w:t>Spring 2017</w:t>
+                            </w:r>
+                          </w:p>
+                          <w:p/>
+                        </w:txbxContent>
+                      </wps:txbx>
+                      <wps:bodyPr rot="0" spcFirstLastPara="0" vertOverflow="overflow" horzOverflow="overflow" vert="horz" wrap="none" lIns="91440" tIns="45720" rIns="91440" bIns="45720" numCol="1" spcCol="0" rtlCol="0" fromWordArt="0" anchor="t" anchorCtr="0" forceAA="0" compatLnSpc="1">
+                        <a:prstTxWarp prst="textNoShape">
+                          <a:avLst/>
+                        </a:prstTxWarp>
+                        <a:noAutofit/>
+                      </wps:bodyPr>
+                    </wps:wsp>
+                  </a:graphicData>
+                </a:graphic>
+              </wp:anchor>
+            </w:drawing>
+          </mc:Choice>
+          <mc:Fallback>
+            <w:pict>
+              <v:shapetype id="_x0000_t202" coordsize="21600,21600" o:spt="202" path="m,l,21600r21600,l21600,xe">
+                <v:stroke joinstyle="miter"/>
+                <v:path gradientshapeok="t" o:connecttype="rect"/>
+              </v:shapetype>
+              <v:shape id="Text Box 1" o:spid="_x0000_s1026" type="#_x0000_t202" style="position:absolute;margin-left:235.5pt;margin-top:.75pt;width:1in;height:1in;z-index:251667456;visibility:visible;mso-wrap-style:none;mso-wrap-distance-left:9pt;mso-wrap-distance-top:0;mso-wrap-distance-right:9pt;mso-wrap-distance-bottom:0;mso-position-horizontal:absolute;mso-position-horizontal-relative:text;mso-position-vertical:absolute;mso-position-vertical-relative:text;v-text-anchor:top" o:gfxdata="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" filled="f" stroked="f" strokeweight=".5pt">
+                <v:textbox>
+                  <w:txbxContent>
+                    <w:p>
+                      <w:pPr>
+                        <w:jc w:val="center"/>
+                        <w:rPr>
+                          <w:rFonts w:ascii="Arial" w:hAnsi="Arial" w:cs="Arial"/>
+                          <w:sz w:val="44"/>
+                          <w:szCs w:val="44"/>
+                          <w:shd w:val="clear" w:color="auto" w:fill="FFFFFF"/>
+                        </w:rPr>
+                      </w:pPr>
+                      <w:r>
+                        <w:rPr>
+                          <w:rFonts w:ascii="Arial" w:hAnsi="Arial" w:cs="Arial"/>
+                          <w:sz w:val="44"/>
+                          <w:szCs w:val="44"/>
+                          <w:shd w:val="clear" w:color="auto" w:fill="FFFFFF"/>
+                        </w:rPr>
+                        <w:t>CSC4350/6350</w:t>
+                      </w:r>
+                    </w:p>
+                    <w:p>
+                      <w:pPr>
+                        <w:jc w:val="center"/>
+                        <w:rPr>
+                          <w:rFonts w:ascii="Arial" w:hAnsi="Arial" w:cs="Arial"/>
+                          <w:sz w:val="44"/>
+                          <w:szCs w:val="44"/>
+                          <w:shd w:val="clear" w:color="auto" w:fill="FFFFFF"/>
+                        </w:rPr>
+                      </w:pPr>
+                      <w:r>
+                        <w:rPr>
+                          <w:rFonts w:ascii="Arial" w:hAnsi="Arial" w:cs="Arial"/>
+                          <w:sz w:val="44"/>
+                          <w:szCs w:val="44"/>
+                          <w:shd w:val="clear" w:color="auto" w:fill="FFFFFF"/>
+                        </w:rPr>
+                        <w:t>Spring 2017</w:t>
+                      </w:r>
+                    </w:p>
+                    <w:p/>
+                  </w:txbxContent>
+                </v:textbox>
+              </v:shape>
+            </w:pict>
+          </mc:Fallback>
+        </mc:AlternateContent>
+      </w:r>
+    </w:p>
     <w:sdt>
       <w:sdtPr>
         <w:id w:val="-1574730937"/>
@@ -88,36 +240,7 @@
                           </wps:style>
                           <wps:txbx>
                             <w:txbxContent>
-                              <w:p>
-                                <w:pPr>
-                                  <w:rPr>
-                                    <w:rFonts w:ascii="Arial" w:hAnsi="Arial" w:cs="Arial"/>
-                                    <w:sz w:val="60"/>
-                                    <w:szCs w:val="60"/>
-                                    <w:shd w:val="clear" w:color="auto" w:fill="FFFFFF"/>
-                                  </w:rPr>
-                                </w:pPr>
-                                <w:r>
-                                  <w:rPr>
-                                    <w:rFonts w:ascii="Arial" w:hAnsi="Arial" w:cs="Arial"/>
-                                    <w:sz w:val="60"/>
-                                    <w:szCs w:val="60"/>
-                                    <w:shd w:val="clear" w:color="auto" w:fill="FFFFFF"/>
-                                  </w:rPr>
-                                  <w:t>CSC4350/6350</w:t>
-                                </w:r>
-                              </w:p>
-                              <w:p>
-                                <w:r>
-                                  <w:rPr>
-                                    <w:rFonts w:ascii="Arial" w:hAnsi="Arial" w:cs="Arial"/>
-                                    <w:sz w:val="60"/>
-                                    <w:szCs w:val="60"/>
-                                    <w:shd w:val="clear" w:color="auto" w:fill="FFFFFF"/>
-                                  </w:rPr>
-                                  <w:t>Spring 2017</w:t>
-                                </w:r>
-                              </w:p>
+                              <w:p/>
                             </w:txbxContent>
                           </wps:txbx>
                           <wps:bodyPr rot="0" spcFirstLastPara="0" vertOverflow="overflow" horzOverflow="overflow" vert="horz" wrap="square" lIns="274320" tIns="45720" rIns="274320" bIns="45720" numCol="1" spcCol="0" rtlCol="0" fromWordArt="0" anchor="ctr" anchorCtr="0" forceAA="0" compatLnSpc="1">
@@ -140,43 +263,14 @@
               </mc:Choice>
               <mc:Fallback>
                 <w:pict>
-                  <v:rect id="Rectangle 466" o:spid="_x0000_s1026" style="position:absolute;margin-left:0;margin-top:0;width:581.4pt;height:752.4pt;z-index:-251653120;visibility:visible;mso-wrap-style:square;mso-width-percent:950;mso-height-percent:950;mso-wrap-distance-left:9pt;mso-wrap-distance-top:0;mso-wrap-distance-right:9pt;mso-wrap-distance-bottom:0;mso-position-horizontal:center;mso-position-horizontal-relative:page;mso-position-vertical:center;mso-position-vertical-relative:page;mso-width-percent:950;mso-height-percent:950;mso-width-relative:page;mso-height-relative:page;v-text-anchor:middle" o:gfxdata="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" fillcolor="#d9e2f3 [660]" stroked="f" strokeweight="1pt">
+                  <v:rect id="Rectangle 466" o:spid="_x0000_s1027" style="position:absolute;margin-left:0;margin-top:0;width:581.4pt;height:752.4pt;z-index:-251653120;visibility:visible;mso-wrap-style:square;mso-width-percent:950;mso-height-percent:950;mso-wrap-distance-left:9pt;mso-wrap-distance-top:0;mso-wrap-distance-right:9pt;mso-wrap-distance-bottom:0;mso-position-horizontal:center;mso-position-horizontal-relative:page;mso-position-vertical:center;mso-position-vertical-relative:page;mso-width-percent:950;mso-height-percent:950;mso-width-relative:page;mso-height-relative:page;v-text-anchor:middle" o:gfxdata="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" fillcolor="#d9e2f3 [660]" stroked="f" strokeweight="1pt">
                     <v:fill color2="#8eaadb [1940]" rotate="t" focus="100%" type="gradient">
                       <o:fill v:ext="view" type="gradientUnscaled"/>
                     </v:fill>
                     <v:path arrowok="t"/>
                     <v:textbox inset="21.6pt,,21.6pt">
                       <w:txbxContent>
-                        <w:p>
-                          <w:pPr>
-                            <w:rPr>
-                              <w:rFonts w:ascii="Arial" w:hAnsi="Arial" w:cs="Arial"/>
-                              <w:sz w:val="60"/>
-                              <w:szCs w:val="60"/>
-                              <w:shd w:val="clear" w:color="auto" w:fill="FFFFFF"/>
-                            </w:rPr>
-                          </w:pPr>
-                          <w:r>
-                            <w:rPr>
-                              <w:rFonts w:ascii="Arial" w:hAnsi="Arial" w:cs="Arial"/>
-                              <w:sz w:val="60"/>
-                              <w:szCs w:val="60"/>
-                              <w:shd w:val="clear" w:color="auto" w:fill="FFFFFF"/>
-                            </w:rPr>
-                            <w:t>CSC4350/6350</w:t>
-                          </w:r>
-                        </w:p>
-                        <w:p>
-                          <w:r>
-                            <w:rPr>
-                              <w:rFonts w:ascii="Arial" w:hAnsi="Arial" w:cs="Arial"/>
-                              <w:sz w:val="60"/>
-                              <w:szCs w:val="60"/>
-                              <w:shd w:val="clear" w:color="auto" w:fill="FFFFFF"/>
-                            </w:rPr>
-                            <w:t>Spring 2017</w:t>
-                          </w:r>
-                        </w:p>
+                        <w:p/>
                       </w:txbxContent>
                     </v:textbox>
                     <w10:wrap anchorx="page" anchory="page"/>
@@ -1089,7 +1183,27 @@
           <w:szCs w:val="17"/>
           <w:shd w:val="clear" w:color="auto" w:fill="FFFFFF"/>
         </w:rPr>
-        <w:t>We plan to develop a PC software with user-friendly GUI.</w:t>
+        <w:t>We plan to develop a PC software with</w:t>
+      </w:r>
+      <w:r>
+        <w:rPr>
+          <w:rFonts w:ascii="Verdana" w:hAnsi="Verdana"/>
+          <w:color w:val="353535"/>
+          <w:sz w:val="17"/>
+          <w:szCs w:val="17"/>
+          <w:shd w:val="clear" w:color="auto" w:fill="FFFFFF"/>
+        </w:rPr>
+        <w:t xml:space="preserve"> a</w:t>
+      </w:r>
+      <w:r>
+        <w:rPr>
+          <w:rFonts w:ascii="Verdana" w:hAnsi="Verdana"/>
+          <w:color w:val="353535"/>
+          <w:sz w:val="17"/>
+          <w:szCs w:val="17"/>
+          <w:shd w:val="clear" w:color="auto" w:fill="FFFFFF"/>
+        </w:rPr>
+        <w:t xml:space="preserve"> user-friendly GUI.</w:t>
       </w:r>
       <w:r>
         <w:rPr>
@@ -1150,19 +1264,7 @@
           <w:szCs w:val="17"/>
           <w:shd w:val="clear" w:color="auto" w:fill="FFFFFF"/>
         </w:rPr>
-        <w:t>Models</w:t>
-      </w:r>
-      <w:bookmarkStart w:id="0" w:name="_GoBack"/>
-      <w:bookmarkEnd w:id="0"/>
-      <w:r>
-        <w:rPr>
-          <w:rFonts w:ascii="Verdana" w:hAnsi="Verdana"/>
-          <w:color w:val="353535"/>
-          <w:sz w:val="17"/>
-          <w:szCs w:val="17"/>
-          <w:shd w:val="clear" w:color="auto" w:fill="FFFFFF"/>
-        </w:rPr>
-        <w:t xml:space="preserve"> description</w:t>
+        <w:t>Models description</w:t>
       </w:r>
       <w:r>
         <w:rPr>
@@ -1196,6 +1298,8 @@
         </w:rPr>
         <w:t>1. Access market quotes and data in real-time</w:t>
       </w:r>
+      <w:bookmarkStart w:id="0" w:name="_GoBack"/>
+      <w:bookmarkEnd w:id="0"/>
     </w:p>
     <w:p>
       <w:pPr>
@@ -1378,7 +1482,6 @@
       <w:pPr>
         <w:rPr>
           <w:rFonts w:ascii="Verdana" w:hAnsi="Verdana"/>
-          <w:b/>
           <w:color w:val="353535"/>
           <w:sz w:val="17"/>
           <w:szCs w:val="17"/>
@@ -1388,7 +1491,6 @@
       <w:r>
         <w:rPr>
           <w:rFonts w:ascii="Verdana" w:hAnsi="Verdana"/>
-          <w:b/>
           <w:color w:val="353535"/>
           <w:sz w:val="17"/>
           <w:szCs w:val="17"/>
@@ -1488,8 +1590,13 @@
             <w:pPr>
               <w:jc w:val="center"/>
             </w:pPr>
+            <w:proofErr w:type="spellStart"/>
             <w:r>
-              <w:t>Sungjae Kim</w:t>
+              <w:t>Sungjae</w:t>
+            </w:r>
+            <w:proofErr w:type="spellEnd"/>
+            <w:r>
+              <w:t xml:space="preserve"> Kim</w:t>
             </w:r>
           </w:p>
         </w:tc>
@@ -1541,6 +1648,14 @@
               <w:t>User Guide</w:t>
             </w:r>
           </w:p>
+          <w:p>
+            <w:pPr>
+              <w:jc w:val="center"/>
+            </w:pPr>
+            <w:r>
+              <w:t>Program tester</w:t>
+            </w:r>
+          </w:p>
         </w:tc>
       </w:tr>
       <w:tr>
@@ -1553,8 +1668,13 @@
               <w:jc w:val="center"/>
             </w:pPr>
             <w:r>
-              <w:t>Jakub Pietrasik</w:t>
+              <w:t xml:space="preserve">Jakub </w:t>
             </w:r>
+            <w:proofErr w:type="spellStart"/>
+            <w:r>
+              <w:t>Pietrasik</w:t>
+            </w:r>
+            <w:proofErr w:type="spellEnd"/>
           </w:p>
         </w:tc>
         <w:tc>
@@ -1569,6 +1689,14 @@
               <w:t>GUI development</w:t>
             </w:r>
           </w:p>
+          <w:p>
+            <w:pPr>
+              <w:jc w:val="center"/>
+            </w:pPr>
+            <w:r>
+              <w:t>Program tester</w:t>
+            </w:r>
+          </w:p>
         </w:tc>
       </w:tr>
       <w:tr>
@@ -1580,8 +1708,13 @@
             <w:pPr>
               <w:jc w:val="center"/>
             </w:pPr>
+            <w:proofErr w:type="spellStart"/>
             <w:r>
-              <w:t>Hyeun Kang</w:t>
+              <w:t>Hyeun</w:t>
+            </w:r>
+            <w:proofErr w:type="spellEnd"/>
+            <w:r>
+              <w:t xml:space="preserve"> Kang</w:t>
             </w:r>
           </w:p>
         </w:tc>

</xml_diff>